<commit_message>
update Bao Cao va Testcase
</commit_message>
<xml_diff>
--- a/Báo cáo Sprint 1.docx
+++ b/Báo cáo Sprint 1.docx
@@ -654,10 +654,10 @@
           <w:bCs/>
         </w:rPr>
         <w:drawing>
-          <wp:inline distT="0" distB="0" distL="0" distR="0" wp14:anchorId="09EC42CF" wp14:editId="70D19FBA">
-            <wp:extent cx="5943600" cy="2859405"/>
-            <wp:effectExtent l="0" t="0" r="0" b="0"/>
-            <wp:docPr id="2139903508" name="Picture 1" descr="A screenshot of a video game&#10;&#10;Description automatically generated"/>
+          <wp:inline distT="0" distB="0" distL="0" distR="0" wp14:anchorId="04A3B6D1" wp14:editId="1201EBD7">
+            <wp:extent cx="5943600" cy="2814955"/>
+            <wp:effectExtent l="0" t="0" r="0" b="4445"/>
+            <wp:docPr id="465668538" name="Picture 1"/>
             <wp:cNvGraphicFramePr>
               <a:graphicFrameLocks xmlns:a="http://schemas.openxmlformats.org/drawingml/2006/main" noChangeAspect="1"/>
             </wp:cNvGraphicFramePr>
@@ -665,7 +665,7 @@
               <a:graphicData uri="http://schemas.openxmlformats.org/drawingml/2006/picture">
                 <pic:pic xmlns:pic="http://schemas.openxmlformats.org/drawingml/2006/picture">
                   <pic:nvPicPr>
-                    <pic:cNvPr id="2139903508" name="Picture 1" descr="A screenshot of a video game&#10;&#10;Description automatically generated"/>
+                    <pic:cNvPr id="465668538" name=""/>
                     <pic:cNvPicPr/>
                   </pic:nvPicPr>
                   <pic:blipFill>
@@ -677,7 +677,7 @@
                   <pic:spPr>
                     <a:xfrm>
                       <a:off x="0" y="0"/>
-                      <a:ext cx="5943600" cy="2859405"/>
+                      <a:ext cx="5943600" cy="2814955"/>
                     </a:xfrm>
                     <a:prstGeom prst="rect">
                       <a:avLst/>
@@ -695,10 +695,10 @@
           <w:bCs/>
         </w:rPr>
         <w:drawing>
-          <wp:inline distT="0" distB="0" distL="0" distR="0" wp14:anchorId="5AD452C6" wp14:editId="55519CCB">
-            <wp:extent cx="5943600" cy="2836545"/>
-            <wp:effectExtent l="0" t="0" r="0" b="1905"/>
-            <wp:docPr id="95936342" name="Picture 1" descr="A screenshot of a video game&#10;&#10;Description automatically generated"/>
+          <wp:inline distT="0" distB="0" distL="0" distR="0" wp14:anchorId="58FD58BD" wp14:editId="7EC3B0CB">
+            <wp:extent cx="5943600" cy="2840355"/>
+            <wp:effectExtent l="0" t="0" r="0" b="0"/>
+            <wp:docPr id="44753051" name="Picture 1" descr="A screenshot of a video game&#10;&#10;Description automatically generated"/>
             <wp:cNvGraphicFramePr>
               <a:graphicFrameLocks xmlns:a="http://schemas.openxmlformats.org/drawingml/2006/main" noChangeAspect="1"/>
             </wp:cNvGraphicFramePr>
@@ -706,7 +706,7 @@
               <a:graphicData uri="http://schemas.openxmlformats.org/drawingml/2006/picture">
                 <pic:pic xmlns:pic="http://schemas.openxmlformats.org/drawingml/2006/picture">
                   <pic:nvPicPr>
-                    <pic:cNvPr id="95936342" name="Picture 1" descr="A screenshot of a video game&#10;&#10;Description automatically generated"/>
+                    <pic:cNvPr id="44753051" name="Picture 1" descr="A screenshot of a video game&#10;&#10;Description automatically generated"/>
                     <pic:cNvPicPr/>
                   </pic:nvPicPr>
                   <pic:blipFill>
@@ -718,7 +718,7 @@
                   <pic:spPr>
                     <a:xfrm>
                       <a:off x="0" y="0"/>
-                      <a:ext cx="5943600" cy="2836545"/>
+                      <a:ext cx="5943600" cy="2840355"/>
                     </a:xfrm>
                     <a:prstGeom prst="rect">
                       <a:avLst/>
@@ -848,10 +848,10 @@
           <w:bCs/>
         </w:rPr>
         <w:drawing>
-          <wp:inline distT="0" distB="0" distL="0" distR="0" wp14:anchorId="43B8C87C" wp14:editId="1803136D">
-            <wp:extent cx="5943600" cy="2867660"/>
-            <wp:effectExtent l="0" t="0" r="0" b="8890"/>
-            <wp:docPr id="1689349962" name="Picture 1" descr="A white text on a blue background&#10;&#10;Description automatically generated"/>
+          <wp:inline distT="0" distB="0" distL="0" distR="0" wp14:anchorId="12ACE8B3" wp14:editId="61735E58">
+            <wp:extent cx="5943600" cy="2846070"/>
+            <wp:effectExtent l="0" t="0" r="0" b="0"/>
+            <wp:docPr id="939820475" name="Picture 1" descr="A white text on a blue background&#10;&#10;Description automatically generated"/>
             <wp:cNvGraphicFramePr>
               <a:graphicFrameLocks xmlns:a="http://schemas.openxmlformats.org/drawingml/2006/main" noChangeAspect="1"/>
             </wp:cNvGraphicFramePr>
@@ -859,7 +859,7 @@
               <a:graphicData uri="http://schemas.openxmlformats.org/drawingml/2006/picture">
                 <pic:pic xmlns:pic="http://schemas.openxmlformats.org/drawingml/2006/picture">
                   <pic:nvPicPr>
-                    <pic:cNvPr id="1689349962" name="Picture 1" descr="A white text on a blue background&#10;&#10;Description automatically generated"/>
+                    <pic:cNvPr id="939820475" name="Picture 1" descr="A white text on a blue background&#10;&#10;Description automatically generated"/>
                     <pic:cNvPicPr/>
                   </pic:nvPicPr>
                   <pic:blipFill>
@@ -871,7 +871,7 @@
                   <pic:spPr>
                     <a:xfrm>
                       <a:off x="0" y="0"/>
-                      <a:ext cx="5943600" cy="2867660"/>
+                      <a:ext cx="5943600" cy="2846070"/>
                     </a:xfrm>
                     <a:prstGeom prst="rect">
                       <a:avLst/>
@@ -975,10 +975,10 @@
     <w:p>
       <w:r>
         <w:drawing>
-          <wp:inline distT="0" distB="0" distL="0" distR="0" wp14:anchorId="1057755D" wp14:editId="6CF2D2BF">
-            <wp:extent cx="5943600" cy="2856865"/>
-            <wp:effectExtent l="0" t="0" r="0" b="635"/>
-            <wp:docPr id="828122843" name="Picture 1" descr="A screenshot of a computer&#10;&#10;Description automatically generated"/>
+          <wp:inline distT="0" distB="0" distL="0" distR="0" wp14:anchorId="789A1C65" wp14:editId="6E5DC817">
+            <wp:extent cx="5943600" cy="2901950"/>
+            <wp:effectExtent l="0" t="0" r="0" b="0"/>
+            <wp:docPr id="666143180" name="Picture 1" descr="A screenshot of a computer&#10;&#10;Description automatically generated"/>
             <wp:cNvGraphicFramePr>
               <a:graphicFrameLocks xmlns:a="http://schemas.openxmlformats.org/drawingml/2006/main" noChangeAspect="1"/>
             </wp:cNvGraphicFramePr>
@@ -986,7 +986,7 @@
               <a:graphicData uri="http://schemas.openxmlformats.org/drawingml/2006/picture">
                 <pic:pic xmlns:pic="http://schemas.openxmlformats.org/drawingml/2006/picture">
                   <pic:nvPicPr>
-                    <pic:cNvPr id="828122843" name="Picture 1" descr="A screenshot of a computer&#10;&#10;Description automatically generated"/>
+                    <pic:cNvPr id="666143180" name="Picture 1" descr="A screenshot of a computer&#10;&#10;Description automatically generated"/>
                     <pic:cNvPicPr/>
                   </pic:nvPicPr>
                   <pic:blipFill>
@@ -998,7 +998,7 @@
                   <pic:spPr>
                     <a:xfrm>
                       <a:off x="0" y="0"/>
-                      <a:ext cx="5943600" cy="2856865"/>
+                      <a:ext cx="5943600" cy="2901950"/>
                     </a:xfrm>
                     <a:prstGeom prst="rect">
                       <a:avLst/>
@@ -1179,176 +1179,57 @@
       </w:pPr>
       <w:proofErr w:type="spellStart"/>
       <w:r>
-        <w:t>Phần</w:t>
-      </w:r>
-      <w:proofErr w:type="spellEnd"/>
-      <w:r>
-        <w:t xml:space="preserve"> </w:t>
-      </w:r>
-      <w:proofErr w:type="spellStart"/>
-      <w:r>
-        <w:t>đăng</w:t>
-      </w:r>
-      <w:proofErr w:type="spellEnd"/>
-      <w:r>
-        <w:t xml:space="preserve"> </w:t>
-      </w:r>
-      <w:proofErr w:type="spellStart"/>
-      <w:r>
-        <w:t>nhập</w:t>
-      </w:r>
-      <w:proofErr w:type="spellEnd"/>
-      <w:r>
-        <w:t xml:space="preserve"> </w:t>
-      </w:r>
-      <w:proofErr w:type="spellStart"/>
-      <w:r>
-        <w:t>thêm</w:t>
-      </w:r>
-      <w:proofErr w:type="spellEnd"/>
-      <w:r>
-        <w:t xml:space="preserve"> </w:t>
-      </w:r>
-      <w:proofErr w:type="spellStart"/>
-      <w:r>
-        <w:t>tiêu</w:t>
-      </w:r>
-      <w:proofErr w:type="spellEnd"/>
-      <w:r>
-        <w:t xml:space="preserve"> </w:t>
-      </w:r>
-      <w:proofErr w:type="spellStart"/>
-      <w:r>
-        <w:t>đề</w:t>
-      </w:r>
-      <w:proofErr w:type="spellEnd"/>
+        <w:t>Chỉnh</w:t>
+      </w:r>
+      <w:proofErr w:type="spellEnd"/>
+      <w:r>
+        <w:t xml:space="preserve"> </w:t>
+      </w:r>
+      <w:proofErr w:type="spellStart"/>
+      <w:r>
+        <w:t>sửa</w:t>
+      </w:r>
+      <w:proofErr w:type="spellEnd"/>
+      <w:r>
+        <w:t xml:space="preserve"> </w:t>
+      </w:r>
+      <w:proofErr w:type="spellStart"/>
+      <w:r>
+        <w:t>lại</w:t>
+      </w:r>
+      <w:proofErr w:type="spellEnd"/>
+      <w:r>
+        <w:t xml:space="preserve"> </w:t>
+      </w:r>
+      <w:proofErr w:type="spellStart"/>
+      <w:r>
+        <w:t>các</w:t>
+      </w:r>
+      <w:proofErr w:type="spellEnd"/>
+      <w:r>
+        <w:t xml:space="preserve"> </w:t>
+      </w:r>
+      <w:proofErr w:type="spellStart"/>
+      <w:r>
+        <w:t>thông</w:t>
+      </w:r>
+      <w:proofErr w:type="spellEnd"/>
+      <w:r>
+        <w:t xml:space="preserve"> </w:t>
+      </w:r>
+      <w:proofErr w:type="spellStart"/>
+      <w:r>
+        <w:t>báo</w:t>
+      </w:r>
+      <w:proofErr w:type="spellEnd"/>
+      <w:r>
+        <w:t xml:space="preserve"> validate</w:t>
+      </w:r>
     </w:p>
     <w:p>
       <w:pPr>
         <w:pStyle w:val="ListParagraph"/>
-        <w:numPr>
-          <w:ilvl w:val="0"/>
-          <w:numId w:val="1"/>
-        </w:numPr>
       </w:pPr>
-      <w:proofErr w:type="spellStart"/>
-      <w:r>
-        <w:t>Chỉnh</w:t>
-      </w:r>
-      <w:proofErr w:type="spellEnd"/>
-      <w:r>
-        <w:t xml:space="preserve"> </w:t>
-      </w:r>
-      <w:proofErr w:type="spellStart"/>
-      <w:r>
-        <w:t>sửa</w:t>
-      </w:r>
-      <w:proofErr w:type="spellEnd"/>
-      <w:r>
-        <w:t xml:space="preserve"> </w:t>
-      </w:r>
-      <w:proofErr w:type="spellStart"/>
-      <w:r>
-        <w:t>lại</w:t>
-      </w:r>
-      <w:proofErr w:type="spellEnd"/>
-      <w:r>
-        <w:t xml:space="preserve"> </w:t>
-      </w:r>
-      <w:proofErr w:type="spellStart"/>
-      <w:r>
-        <w:t>các</w:t>
-      </w:r>
-      <w:proofErr w:type="spellEnd"/>
-      <w:r>
-        <w:t xml:space="preserve"> </w:t>
-      </w:r>
-      <w:proofErr w:type="spellStart"/>
-      <w:r>
-        <w:t>thông</w:t>
-      </w:r>
-      <w:proofErr w:type="spellEnd"/>
-      <w:r>
-        <w:t xml:space="preserve"> </w:t>
-      </w:r>
-      <w:proofErr w:type="spellStart"/>
-      <w:r>
-        <w:t>báo</w:t>
-      </w:r>
-      <w:proofErr w:type="spellEnd"/>
-      <w:r>
-        <w:t xml:space="preserve"> validate</w:t>
-      </w:r>
-    </w:p>
-    <w:p>
-      <w:pPr>
-        <w:pStyle w:val="ListParagraph"/>
-        <w:numPr>
-          <w:ilvl w:val="0"/>
-          <w:numId w:val="1"/>
-        </w:numPr>
-      </w:pPr>
-      <w:proofErr w:type="spellStart"/>
-      <w:r>
-        <w:t>Đồng</w:t>
-      </w:r>
-      <w:proofErr w:type="spellEnd"/>
-      <w:r>
-        <w:t xml:space="preserve"> </w:t>
-      </w:r>
-      <w:proofErr w:type="spellStart"/>
-      <w:r>
-        <w:t>bộ</w:t>
-      </w:r>
-      <w:proofErr w:type="spellEnd"/>
-      <w:r>
-        <w:t xml:space="preserve"> </w:t>
-      </w:r>
-      <w:proofErr w:type="spellStart"/>
-      <w:r>
-        <w:t>lại</w:t>
-      </w:r>
-      <w:proofErr w:type="spellEnd"/>
-      <w:r>
-        <w:t xml:space="preserve"> </w:t>
-      </w:r>
-      <w:proofErr w:type="spellStart"/>
-      <w:r>
-        <w:t>toàn</w:t>
-      </w:r>
-      <w:proofErr w:type="spellEnd"/>
-      <w:r>
-        <w:t xml:space="preserve"> </w:t>
-      </w:r>
-      <w:proofErr w:type="spellStart"/>
-      <w:r>
-        <w:t>bộ</w:t>
-      </w:r>
-      <w:proofErr w:type="spellEnd"/>
-      <w:r>
-        <w:t xml:space="preserve"> </w:t>
-      </w:r>
-      <w:proofErr w:type="spellStart"/>
-      <w:r>
-        <w:t>thành</w:t>
-      </w:r>
-      <w:proofErr w:type="spellEnd"/>
-      <w:r>
-        <w:t xml:space="preserve"> </w:t>
-      </w:r>
-      <w:proofErr w:type="spellStart"/>
-      <w:r>
-        <w:t>Tiếng</w:t>
-      </w:r>
-      <w:proofErr w:type="spellEnd"/>
-      <w:r>
-        <w:t xml:space="preserve"> </w:t>
-      </w:r>
-      <w:proofErr w:type="spellStart"/>
-      <w:r>
-        <w:t>việt</w:t>
-      </w:r>
-      <w:proofErr w:type="spellEnd"/>
     </w:p>
     <w:sectPr>
       <w:pgSz w:w="12240" w:h="15840"/>

</xml_diff>